<commit_message>
Android und LAN Vor-Nachteile
</commit_message>
<xml_diff>
--- a/Planung/Dokumente/NFC.docx
+++ b/Planung/Dokumente/NFC.docx
@@ -7,7 +7,15 @@
         <w:pStyle w:val="berschrift2"/>
       </w:pPr>
       <w:r>
-        <w:t>NFC (Near Field Communication)</w:t>
+        <w:t>NFC (</w:t>
+      </w:r>
+      <w:proofErr w:type="spellStart"/>
+      <w:r>
+        <w:t>Near</w:t>
+      </w:r>
+      <w:proofErr w:type="spellEnd"/>
+      <w:r>
+        <w:t xml:space="preserve"> Field Communication)</w:t>
       </w:r>
     </w:p>
     <w:p>
@@ -15,7 +23,15 @@
         <w:t xml:space="preserve">NFC ist ein internationaler Übertragungsstandard mit dem Zweck, Daten per Funktechnik über kurze Distanzen von wenigen Zentimetern auszutauschen. </w:t>
       </w:r>
       <w:r>
-        <w:t xml:space="preserve">Die maximale Übertragungsrate beträgt dabei 424 kBit/s.  </w:t>
+        <w:t xml:space="preserve">Die maximale Übertragungsrate beträgt dabei 424 </w:t>
+      </w:r>
+      <w:proofErr w:type="spellStart"/>
+      <w:r>
+        <w:t>kBit</w:t>
+      </w:r>
+      <w:proofErr w:type="spellEnd"/>
+      <w:r>
+        <w:t xml:space="preserve">/s.  </w:t>
       </w:r>
     </w:p>
     <w:p>
@@ -69,8 +85,6 @@
       <w:r>
         <w:t>NFC-Tags benötigen</w:t>
       </w:r>
-      <w:bookmarkStart w:id="0" w:name="_GoBack"/>
-      <w:bookmarkEnd w:id="0"/>
       <w:r>
         <w:t xml:space="preserve"> keine Stromversorgung</w:t>
       </w:r>
@@ -96,7 +110,15 @@
         </w:numPr>
       </w:pPr>
       <w:r>
-        <w:t>Kurze Set-up Zeit</w:t>
+        <w:t>Kurze Set-</w:t>
+      </w:r>
+      <w:proofErr w:type="spellStart"/>
+      <w:r>
+        <w:t>up</w:t>
+      </w:r>
+      <w:proofErr w:type="spellEnd"/>
+      <w:r>
+        <w:t xml:space="preserve"> Zeit</w:t>
       </w:r>
     </w:p>
     <w:p>
@@ -142,6 +164,13 @@
       <w:r>
         <w:t xml:space="preserve">Laut Report München ist NFC unausgereift und gegen Angriffe unsicher </w:t>
       </w:r>
+    </w:p>
+    <w:p>
+      <w:pPr>
+        <w:ind w:left="360"/>
+      </w:pPr>
+      <w:bookmarkStart w:id="0" w:name="_GoBack"/>
+      <w:bookmarkEnd w:id="0"/>
     </w:p>
     <w:p/>
     <w:sectPr>

</xml_diff>